<commit_message>
History plans, and bug fixed
</commit_message>
<xml_diff>
--- a/Docs./RQ001_VibraFitness.docx
+++ b/Docs./RQ001_VibraFitness.docx
@@ -3371,6 +3371,7 @@
                 <w:bCs/>
               </w:rPr>
             </w:pPr>
+            <w:proofErr w:type="spellStart"/>
             <w:r>
               <w:rPr>
                 <w:rFonts w:ascii="Stylus BT" w:hAnsi="Stylus BT"/>
@@ -3379,6 +3380,7 @@
               </w:rPr>
               <w:t>Postcondición</w:t>
             </w:r>
+            <w:proofErr w:type="spellEnd"/>
           </w:p>
         </w:tc>
         <w:tc>
@@ -4313,6 +4315,7 @@
                 <w:bCs/>
               </w:rPr>
             </w:pPr>
+            <w:proofErr w:type="spellStart"/>
             <w:r>
               <w:rPr>
                 <w:rFonts w:ascii="Stylus BT" w:hAnsi="Stylus BT"/>
@@ -4322,6 +4325,7 @@
               <w:lastRenderedPageBreak/>
               <w:t>Postcondición</w:t>
             </w:r>
+            <w:proofErr w:type="spellEnd"/>
           </w:p>
         </w:tc>
         <w:tc>
@@ -4997,6 +5001,7 @@
                 <w:bCs/>
               </w:rPr>
             </w:pPr>
+            <w:proofErr w:type="spellStart"/>
             <w:r>
               <w:rPr>
                 <w:rFonts w:ascii="Stylus BT" w:hAnsi="Stylus BT"/>
@@ -5005,6 +5010,7 @@
               </w:rPr>
               <w:t>Postcondición</w:t>
             </w:r>
+            <w:proofErr w:type="spellEnd"/>
           </w:p>
         </w:tc>
         <w:tc>
@@ -5154,7 +5160,39 @@
                 <w:rFonts w:ascii="Stylus BT" w:hAnsi="Stylus BT"/>
                 <w:szCs w:val="20"/>
               </w:rPr>
-              <w:t xml:space="preserve">Si el plan es Happy Hour y se realizo una reserva en un horario que no corresponde debe aparecer en </w:t>
+              <w:t xml:space="preserve">Si el plan es </w:t>
+            </w:r>
+            <w:proofErr w:type="spellStart"/>
+            <w:r>
+              <w:rPr>
+                <w:rFonts w:ascii="Stylus BT" w:hAnsi="Stylus BT"/>
+                <w:szCs w:val="20"/>
+              </w:rPr>
+              <w:t>Happy</w:t>
+            </w:r>
+            <w:proofErr w:type="spellEnd"/>
+            <w:r>
+              <w:rPr>
+                <w:rFonts w:ascii="Stylus BT" w:hAnsi="Stylus BT"/>
+                <w:szCs w:val="20"/>
+              </w:rPr>
+              <w:t xml:space="preserve"> </w:t>
+            </w:r>
+            <w:proofErr w:type="spellStart"/>
+            <w:r>
+              <w:rPr>
+                <w:rFonts w:ascii="Stylus BT" w:hAnsi="Stylus BT"/>
+                <w:szCs w:val="20"/>
+              </w:rPr>
+              <w:t>Hour</w:t>
+            </w:r>
+            <w:proofErr w:type="spellEnd"/>
+            <w:r>
+              <w:rPr>
+                <w:rFonts w:ascii="Stylus BT" w:hAnsi="Stylus BT"/>
+                <w:szCs w:val="20"/>
+              </w:rPr>
+              <w:t xml:space="preserve"> y se realizo una reserva en un horario que no corresponde debe aparecer en </w:t>
             </w:r>
             <w:r>
               <w:rPr>
@@ -5893,6 +5931,7 @@
                 <w:bCs/>
               </w:rPr>
             </w:pPr>
+            <w:proofErr w:type="spellStart"/>
             <w:r>
               <w:rPr>
                 <w:rFonts w:ascii="Stylus BT" w:hAnsi="Stylus BT"/>
@@ -5901,6 +5940,7 @@
               </w:rPr>
               <w:t>Postcondición</w:t>
             </w:r>
+            <w:proofErr w:type="spellEnd"/>
           </w:p>
         </w:tc>
         <w:tc>
@@ -6772,6 +6812,7 @@
                 <w:bCs/>
               </w:rPr>
             </w:pPr>
+            <w:proofErr w:type="spellStart"/>
             <w:r>
               <w:rPr>
                 <w:rFonts w:ascii="Stylus BT" w:hAnsi="Stylus BT"/>
@@ -6780,6 +6821,7 @@
               </w:rPr>
               <w:t>Postcondición</w:t>
             </w:r>
+            <w:proofErr w:type="spellEnd"/>
           </w:p>
         </w:tc>
         <w:tc>
@@ -7957,8 +7999,6 @@
             </w:pPr>
           </w:p>
         </w:tc>
-        <w:bookmarkStart w:id="12" w:name="_GoBack"/>
-        <w:bookmarkEnd w:id="12"/>
       </w:tr>
     </w:tbl>
     <w:p>
@@ -9519,6 +9559,14 @@
       <w:tblPr>
         <w:tblStyle w:val="Tablaconcuadrcula"/>
         <w:tblW w:w="0" w:type="auto"/>
+        <w:tblBorders>
+          <w:top w:val="single" w:sz="4" w:space="0" w:color="008000"/>
+          <w:left w:val="single" w:sz="4" w:space="0" w:color="008000"/>
+          <w:bottom w:val="single" w:sz="4" w:space="0" w:color="008000"/>
+          <w:right w:val="single" w:sz="4" w:space="0" w:color="008000"/>
+          <w:insideH w:val="single" w:sz="4" w:space="0" w:color="008000"/>
+          <w:insideV w:val="single" w:sz="4" w:space="0" w:color="008000"/>
+        </w:tblBorders>
         <w:tblLook w:val="04A0" w:firstRow="1" w:lastRow="0" w:firstColumn="1" w:lastColumn="0" w:noHBand="0" w:noVBand="1"/>
       </w:tblPr>
       <w:tblGrid>
@@ -9534,12 +9582,14 @@
             <w:pPr>
               <w:rPr>
                 <w:b/>
-                <w:lang w:val="es-CL" w:eastAsia="en-US"/>
-              </w:rPr>
-            </w:pPr>
-            <w:r>
-              <w:rPr>
-                <w:b/>
+                <w:color w:val="008000"/>
+                <w:lang w:val="es-CL" w:eastAsia="en-US"/>
+              </w:rPr>
+            </w:pPr>
+            <w:r>
+              <w:rPr>
+                <w:b/>
+                <w:color w:val="008000"/>
                 <w:lang w:val="es-CL" w:eastAsia="en-US"/>
               </w:rPr>
               <w:lastRenderedPageBreak/>
@@ -9548,6 +9598,7 @@
             <w:r>
               <w:rPr>
                 <w:b/>
+                <w:color w:val="008000"/>
                 <w:lang w:val="es-CL" w:eastAsia="en-US"/>
               </w:rPr>
               <w:t>4</w:t>
@@ -9562,12 +9613,14 @@
             <w:pPr>
               <w:rPr>
                 <w:b/>
-                <w:lang w:val="es-CL" w:eastAsia="en-US"/>
-              </w:rPr>
-            </w:pPr>
-            <w:r>
-              <w:rPr>
-                <w:b/>
+                <w:color w:val="008000"/>
+                <w:lang w:val="es-CL" w:eastAsia="en-US"/>
+              </w:rPr>
+            </w:pPr>
+            <w:r>
+              <w:rPr>
+                <w:b/>
+                <w:color w:val="008000"/>
                 <w:lang w:val="es-CL" w:eastAsia="en-US"/>
               </w:rPr>
               <w:t>Historial de planes</w:t>
@@ -10357,11 +10410,19 @@
                 <w:lang w:val="es-CL" w:eastAsia="en-US"/>
               </w:rPr>
             </w:pPr>
-            <w:r>
-              <w:rPr>
-                <w:lang w:val="es-CL" w:eastAsia="en-US"/>
-              </w:rPr>
-              <w:t>Fecha de vencimiento de la factura</w:t>
+            <w:bookmarkStart w:id="12" w:name="_GoBack"/>
+            <w:r>
+              <w:rPr>
+                <w:lang w:val="es-CL" w:eastAsia="en-US"/>
+              </w:rPr>
+              <w:t xml:space="preserve">Fecha de vencimiento </w:t>
+            </w:r>
+            <w:bookmarkEnd w:id="12"/>
+            <w:r>
+              <w:rPr>
+                <w:lang w:val="es-CL" w:eastAsia="en-US"/>
+              </w:rPr>
+              <w:t>de la factura</w:t>
             </w:r>
           </w:p>
           <w:p>
@@ -10633,8 +10694,13 @@
             <w:t xml:space="preserve">Proyecto </w:t>
           </w:r>
           <w:r>
-            <w:t>Vibra Fitness</w:t>
+            <w:t xml:space="preserve">Vibra </w:t>
           </w:r>
+          <w:proofErr w:type="spellStart"/>
+          <w:r>
+            <w:t>Fitness</w:t>
+          </w:r>
+          <w:proofErr w:type="spellEnd"/>
           <w:r>
             <w:t xml:space="preserve"> </w:t>
           </w:r>
@@ -10695,7 +10761,7 @@
               <w:rStyle w:val="Nmerodepgina"/>
               <w:noProof/>
             </w:rPr>
-            <w:t>8</w:t>
+            <w:t>11</w:t>
           </w:r>
           <w:r>
             <w:rPr>
@@ -10838,8 +10904,16 @@
             <w:rPr>
               <w:lang w:val="es-ES"/>
             </w:rPr>
-            <w:t>Vibra System</w:t>
+            <w:t xml:space="preserve">Vibra </w:t>
           </w:r>
+          <w:proofErr w:type="spellStart"/>
+          <w:r>
+            <w:rPr>
+              <w:lang w:val="es-ES"/>
+            </w:rPr>
+            <w:t>System</w:t>
+          </w:r>
+          <w:proofErr w:type="spellEnd"/>
         </w:p>
       </w:tc>
       <w:tc>
@@ -15146,7 +15220,7 @@
 </file>
 
 <file path=customXml/itemProps1.xml><?xml version="1.0" encoding="utf-8"?>
-<ds:datastoreItem xmlns:ds="http://schemas.openxmlformats.org/officeDocument/2006/customXml" ds:itemID="{7337FF47-18B7-CF4E-A0FF-632DB4B29798}">
+<ds:datastoreItem xmlns:ds="http://schemas.openxmlformats.org/officeDocument/2006/customXml" ds:itemID="{B71116F5-8312-834F-972A-9ABF095C0E5F}">
   <ds:schemaRefs>
     <ds:schemaRef ds:uri="http://schemas.openxmlformats.org/officeDocument/2006/bibliography"/>
   </ds:schemaRefs>

</xml_diff>

<commit_message>
Fixing little bugs and documentation
</commit_message>
<xml_diff>
--- a/Docs./RQ001_VibraFitness.docx
+++ b/Docs./RQ001_VibraFitness.docx
@@ -8135,15 +8135,7 @@
               <w:rPr>
                 <w:lang w:val="es-CL" w:eastAsia="en-US"/>
               </w:rPr>
-              <w:t xml:space="preserve">El sistema deberá permitir al usuario </w:t>
-            </w:r>
-            <w:bookmarkStart w:id="12" w:name="_GoBack"/>
-            <w:bookmarkEnd w:id="12"/>
-            <w:r>
-              <w:rPr>
-                <w:lang w:val="es-CL" w:eastAsia="en-US"/>
-              </w:rPr>
-              <w:t>configurar la agenda de reservas de maquinas. El usuario debe poder configurar las horas y el numero de maquinas que hay disponibles en cada sede para agendar.</w:t>
+              <w:t>El sistema deberá permitir al usuario configurar la agenda de reservas de maquinas. El usuario debe poder configurar las horas y el numero de maquinas que hay disponibles en cada sede para agendar.</w:t>
             </w:r>
             <w:r>
               <w:rPr>
@@ -8157,6 +8149,341 @@
                 <w:lang w:val="es-CL" w:eastAsia="en-US"/>
               </w:rPr>
               <w:t>Existe una agenda por cada sede.</w:t>
+            </w:r>
+          </w:p>
+        </w:tc>
+      </w:tr>
+    </w:tbl>
+    <w:p>
+      <w:pPr>
+        <w:rPr>
+          <w:lang w:val="es-CL" w:eastAsia="en-US"/>
+        </w:rPr>
+      </w:pPr>
+    </w:p>
+    <w:p>
+      <w:pPr>
+        <w:rPr>
+          <w:lang w:val="es-CL" w:eastAsia="en-US"/>
+        </w:rPr>
+      </w:pPr>
+    </w:p>
+    <w:p>
+      <w:pPr>
+        <w:rPr>
+          <w:lang w:val="es-CL" w:eastAsia="en-US"/>
+        </w:rPr>
+      </w:pPr>
+    </w:p>
+    <w:tbl>
+      <w:tblPr>
+        <w:tblStyle w:val="Tablaconcuadrcula"/>
+        <w:tblW w:w="0" w:type="auto"/>
+        <w:tblBorders>
+          <w:top w:val="single" w:sz="4" w:space="0" w:color="008000"/>
+          <w:left w:val="single" w:sz="4" w:space="0" w:color="008000"/>
+          <w:bottom w:val="single" w:sz="4" w:space="0" w:color="008000"/>
+          <w:right w:val="single" w:sz="4" w:space="0" w:color="008000"/>
+          <w:insideH w:val="single" w:sz="4" w:space="0" w:color="008000"/>
+          <w:insideV w:val="single" w:sz="4" w:space="0" w:color="008000"/>
+        </w:tblBorders>
+        <w:tblLook w:val="04A0" w:firstRow="1" w:lastRow="0" w:firstColumn="1" w:lastColumn="0" w:noHBand="0" w:noVBand="1"/>
+      </w:tblPr>
+      <w:tblGrid>
+        <w:gridCol w:w="1370"/>
+        <w:gridCol w:w="7608"/>
+      </w:tblGrid>
+      <w:tr>
+        <w:tc>
+          <w:tcPr>
+            <w:tcW w:w="1370" w:type="dxa"/>
+          </w:tcPr>
+          <w:p>
+            <w:pPr>
+              <w:rPr>
+                <w:b/>
+                <w:color w:val="008000"/>
+                <w:lang w:val="es-CL" w:eastAsia="en-US"/>
+              </w:rPr>
+            </w:pPr>
+            <w:r>
+              <w:rPr>
+                <w:b/>
+                <w:color w:val="008000"/>
+                <w:lang w:val="es-CL" w:eastAsia="en-US"/>
+              </w:rPr>
+              <w:t>RF00</w:t>
+            </w:r>
+            <w:r>
+              <w:rPr>
+                <w:b/>
+                <w:color w:val="008000"/>
+                <w:lang w:val="es-CL" w:eastAsia="en-US"/>
+              </w:rPr>
+              <w:t>6</w:t>
+            </w:r>
+          </w:p>
+        </w:tc>
+        <w:tc>
+          <w:tcPr>
+            <w:tcW w:w="7608" w:type="dxa"/>
+          </w:tcPr>
+          <w:p>
+            <w:pPr>
+              <w:rPr>
+                <w:b/>
+                <w:color w:val="008000"/>
+                <w:lang w:val="es-CL" w:eastAsia="en-US"/>
+              </w:rPr>
+            </w:pPr>
+            <w:r>
+              <w:rPr>
+                <w:b/>
+                <w:color w:val="008000"/>
+                <w:lang w:val="es-CL" w:eastAsia="en-US"/>
+              </w:rPr>
+              <w:t>Reservar Maquina</w:t>
+            </w:r>
+          </w:p>
+        </w:tc>
+      </w:tr>
+      <w:tr>
+        <w:tc>
+          <w:tcPr>
+            <w:tcW w:w="1370" w:type="dxa"/>
+          </w:tcPr>
+          <w:p>
+            <w:pPr>
+              <w:rPr>
+                <w:lang w:val="es-CL" w:eastAsia="en-US"/>
+              </w:rPr>
+            </w:pPr>
+            <w:r>
+              <w:rPr>
+                <w:lang w:val="es-CL" w:eastAsia="en-US"/>
+              </w:rPr>
+              <w:t>Descripción</w:t>
+            </w:r>
+          </w:p>
+        </w:tc>
+        <w:tc>
+          <w:tcPr>
+            <w:tcW w:w="7608" w:type="dxa"/>
+          </w:tcPr>
+          <w:p>
+            <w:pPr>
+              <w:rPr>
+                <w:lang w:val="es-CL" w:eastAsia="en-US"/>
+              </w:rPr>
+            </w:pPr>
+            <w:r>
+              <w:rPr>
+                <w:lang w:val="es-CL" w:eastAsia="en-US"/>
+              </w:rPr>
+              <w:t xml:space="preserve">El sistema deberá permitir al usuario realizar una reserva de una maquina. Se debe tener en cuenta que </w:t>
+            </w:r>
+            <w:r>
+              <w:rPr>
+                <w:lang w:val="es-CL" w:eastAsia="en-US"/>
+              </w:rPr>
+              <w:t>la reserva solo se puede realizar dentro del horario establecido en el plan.</w:t>
+            </w:r>
+            <w:r>
+              <w:rPr>
+                <w:lang w:val="es-CL" w:eastAsia="en-US"/>
+              </w:rPr>
+              <w:t xml:space="preserve"> </w:t>
+            </w:r>
+          </w:p>
+          <w:p>
+            <w:pPr>
+              <w:rPr>
+                <w:lang w:val="es-CL" w:eastAsia="en-US"/>
+              </w:rPr>
+            </w:pPr>
+            <w:r>
+              <w:rPr>
+                <w:lang w:val="es-CL" w:eastAsia="en-US"/>
+              </w:rPr>
+              <w:t>En la casilla donde queda la reserva (hora vs maquina), debe quedar la siguiente información:</w:t>
+            </w:r>
+          </w:p>
+          <w:p>
+            <w:pPr>
+              <w:pStyle w:val="Prrafodelista"/>
+              <w:numPr>
+                <w:ilvl w:val="0"/>
+                <w:numId w:val="21"/>
+              </w:numPr>
+              <w:rPr>
+                <w:lang w:val="es-CL" w:eastAsia="en-US"/>
+              </w:rPr>
+            </w:pPr>
+            <w:r>
+              <w:rPr>
+                <w:lang w:val="es-CL" w:eastAsia="en-US"/>
+              </w:rPr>
+              <w:t>Nombre y Apellido de quien reserva</w:t>
+            </w:r>
+          </w:p>
+          <w:p>
+            <w:pPr>
+              <w:pStyle w:val="Prrafodelista"/>
+              <w:numPr>
+                <w:ilvl w:val="0"/>
+                <w:numId w:val="21"/>
+              </w:numPr>
+              <w:rPr>
+                <w:lang w:val="es-CL" w:eastAsia="en-US"/>
+              </w:rPr>
+            </w:pPr>
+            <w:r>
+              <w:rPr>
+                <w:lang w:val="es-CL" w:eastAsia="en-US"/>
+              </w:rPr>
+              <w:t>Plan</w:t>
+            </w:r>
+          </w:p>
+          <w:p>
+            <w:pPr>
+              <w:rPr>
+                <w:lang w:val="es-CL" w:eastAsia="en-US"/>
+              </w:rPr>
+            </w:pPr>
+            <w:r>
+              <w:rPr>
+                <w:u w:val="single"/>
+                <w:lang w:val="es-CL" w:eastAsia="en-US"/>
+              </w:rPr>
+              <w:t>Consideraciones:</w:t>
+            </w:r>
+          </w:p>
+          <w:p>
+            <w:pPr>
+              <w:pStyle w:val="Prrafodelista"/>
+              <w:numPr>
+                <w:ilvl w:val="0"/>
+                <w:numId w:val="20"/>
+              </w:numPr>
+              <w:rPr>
+                <w:lang w:val="es-CL" w:eastAsia="en-US"/>
+              </w:rPr>
+            </w:pPr>
+            <w:r>
+              <w:rPr>
+                <w:lang w:val="es-CL" w:eastAsia="en-US"/>
+              </w:rPr>
+              <w:t xml:space="preserve">Un Cliente puede realizar una reserva si tiene el plan vencido y dice que va a pagar el dia que va a ir a la sesión. En la agenda esta reserva se debe pintar de color </w:t>
+            </w:r>
+            <w:r>
+              <w:rPr>
+                <w:color w:val="FF0000"/>
+                <w:lang w:val="es-CL" w:eastAsia="en-US"/>
+              </w:rPr>
+              <w:t>ROJO</w:t>
+            </w:r>
+            <w:r>
+              <w:rPr>
+                <w:color w:val="FF0000"/>
+                <w:lang w:val="es-CL" w:eastAsia="en-US"/>
+              </w:rPr>
+              <w:t>.</w:t>
+            </w:r>
+          </w:p>
+          <w:p>
+            <w:pPr>
+              <w:pStyle w:val="Prrafodelista"/>
+              <w:numPr>
+                <w:ilvl w:val="0"/>
+                <w:numId w:val="20"/>
+              </w:numPr>
+              <w:rPr>
+                <w:lang w:val="es-CL" w:eastAsia="en-US"/>
+              </w:rPr>
+            </w:pPr>
+            <w:r>
+              <w:rPr>
+                <w:lang w:val="es-CL" w:eastAsia="en-US"/>
+              </w:rPr>
+              <w:t xml:space="preserve">Un cliente puede realizar una reserva en un horario diferente establecido en su plan. En la agenda esta reserva se debe pintar de color </w:t>
+            </w:r>
+            <w:r>
+              <w:rPr>
+                <w:color w:val="FFC000"/>
+                <w:lang w:val="es-CL" w:eastAsia="en-US"/>
+              </w:rPr>
+              <w:t>AMARILLO</w:t>
+            </w:r>
+            <w:r>
+              <w:rPr>
+                <w:color w:val="FFC000"/>
+                <w:lang w:val="es-CL" w:eastAsia="en-US"/>
+              </w:rPr>
+              <w:t>.</w:t>
+            </w:r>
+          </w:p>
+          <w:p>
+            <w:pPr>
+              <w:pStyle w:val="Prrafodelista"/>
+              <w:numPr>
+                <w:ilvl w:val="0"/>
+                <w:numId w:val="20"/>
+              </w:numPr>
+              <w:rPr>
+                <w:lang w:val="es-CL" w:eastAsia="en-US"/>
+              </w:rPr>
+            </w:pPr>
+            <w:r>
+              <w:rPr>
+                <w:lang w:val="es-CL" w:eastAsia="en-US"/>
+              </w:rPr>
+              <w:t xml:space="preserve">Se puede realizar una reserva para una cortesía. En la agenda esta reserva debe mostrar el teléfono de la persona que asiste y se debe pintar de color </w:t>
+            </w:r>
+            <w:r>
+              <w:rPr>
+                <w:color w:val="548DD4" w:themeColor="text2" w:themeTint="99"/>
+                <w:lang w:val="es-CL" w:eastAsia="en-US"/>
+              </w:rPr>
+              <w:t>AZUL</w:t>
+            </w:r>
+            <w:r>
+              <w:rPr>
+                <w:color w:val="548DD4" w:themeColor="text2" w:themeTint="99"/>
+                <w:lang w:val="es-CL" w:eastAsia="en-US"/>
+              </w:rPr>
+              <w:t>.</w:t>
+            </w:r>
+          </w:p>
+          <w:p>
+            <w:pPr>
+              <w:pStyle w:val="Prrafodelista"/>
+              <w:numPr>
+                <w:ilvl w:val="0"/>
+                <w:numId w:val="20"/>
+              </w:numPr>
+              <w:rPr>
+                <w:lang w:val="es-CL" w:eastAsia="en-US"/>
+              </w:rPr>
+            </w:pPr>
+            <w:r>
+              <w:rPr>
+                <w:lang w:val="es-CL" w:eastAsia="en-US"/>
+              </w:rPr>
+              <w:t xml:space="preserve">Un cliente que ya estuvo con una cortesía, pero que no ha comprado un plan y que va a pagar el dia de la sesión, puede hacer la reserva de una maquina, y debe aparecer también de color </w:t>
+            </w:r>
+            <w:r>
+              <w:rPr>
+                <w:color w:val="548DD4" w:themeColor="text2" w:themeTint="99"/>
+                <w:lang w:val="es-CL" w:eastAsia="en-US"/>
+              </w:rPr>
+              <w:t>AZUL</w:t>
+            </w:r>
+            <w:r>
+              <w:rPr>
+                <w:color w:val="548DD4" w:themeColor="text2" w:themeTint="99"/>
+                <w:lang w:val="es-CL" w:eastAsia="en-US"/>
+              </w:rPr>
+              <w:t>.</w:t>
             </w:r>
           </w:p>
         </w:tc>
@@ -8217,7 +8544,7 @@
                 <w:b/>
                 <w:lang w:val="es-CL" w:eastAsia="en-US"/>
               </w:rPr>
-              <w:t>6</w:t>
+              <w:t>8</w:t>
             </w:r>
           </w:p>
         </w:tc>
@@ -8237,7 +8564,7 @@
                 <w:b/>
                 <w:lang w:val="es-CL" w:eastAsia="en-US"/>
               </w:rPr>
-              <w:t>Reservar Maquina</w:t>
+              <w:t>Reservar Maquina Cortesia</w:t>
             </w:r>
           </w:p>
         </w:tc>
@@ -8275,32 +8602,13 @@
               <w:rPr>
                 <w:lang w:val="es-CL" w:eastAsia="en-US"/>
               </w:rPr>
-              <w:t xml:space="preserve">El sistema deberá permitir al usuario realizar una reserva de una maquina. Se debe tener en cuenta que </w:t>
-            </w:r>
-            <w:r>
-              <w:rPr>
-                <w:lang w:val="es-CL" w:eastAsia="en-US"/>
-              </w:rPr>
-              <w:t>la reserva solo se puede realizar dentro del horario establecido en el plan.</w:t>
-            </w:r>
-            <w:r>
-              <w:rPr>
-                <w:lang w:val="es-CL" w:eastAsia="en-US"/>
-              </w:rPr>
-              <w:t xml:space="preserve"> </w:t>
-            </w:r>
-          </w:p>
-          <w:p>
-            <w:pPr>
-              <w:rPr>
-                <w:lang w:val="es-CL" w:eastAsia="en-US"/>
-              </w:rPr>
-            </w:pPr>
-            <w:r>
-              <w:rPr>
-                <w:lang w:val="es-CL" w:eastAsia="en-US"/>
-              </w:rPr>
-              <w:t>En la casilla donde queda la reserva (hora vs maquina), debe quedar la siguiente información:</w:t>
+              <w:t xml:space="preserve">El sistema deberá permitir al usuario </w:t>
+            </w:r>
+            <w:r>
+              <w:rPr>
+                <w:lang w:val="es-CL" w:eastAsia="en-US"/>
+              </w:rPr>
+              <w:t>hacer una reserva para una persona que tenga una cortesía. Antes de realizar la reserva el sistema deberá almacenar la siguiente información de la persona para realizar telemercadeo:</w:t>
             </w:r>
           </w:p>
           <w:p>
@@ -8308,7 +8616,7 @@
               <w:pStyle w:val="Prrafodelista"/>
               <w:numPr>
                 <w:ilvl w:val="0"/>
-                <w:numId w:val="21"/>
+                <w:numId w:val="22"/>
               </w:numPr>
               <w:rPr>
                 <w:lang w:val="es-CL" w:eastAsia="en-US"/>
@@ -8318,7 +8626,7 @@
               <w:rPr>
                 <w:lang w:val="es-CL" w:eastAsia="en-US"/>
               </w:rPr>
-              <w:t>Nombre y Apellido de quien reserva</w:t>
+              <w:t>Nombre y Apellido</w:t>
             </w:r>
           </w:p>
           <w:p>
@@ -8326,7 +8634,7 @@
               <w:pStyle w:val="Prrafodelista"/>
               <w:numPr>
                 <w:ilvl w:val="0"/>
-                <w:numId w:val="21"/>
+                <w:numId w:val="22"/>
               </w:numPr>
               <w:rPr>
                 <w:lang w:val="es-CL" w:eastAsia="en-US"/>
@@ -8336,21 +8644,7 @@
               <w:rPr>
                 <w:lang w:val="es-CL" w:eastAsia="en-US"/>
               </w:rPr>
-              <w:t>Plan</w:t>
-            </w:r>
-          </w:p>
-          <w:p>
-            <w:pPr>
-              <w:rPr>
-                <w:lang w:val="es-CL" w:eastAsia="en-US"/>
-              </w:rPr>
-            </w:pPr>
-            <w:r>
-              <w:rPr>
-                <w:u w:val="single"/>
-                <w:lang w:val="es-CL" w:eastAsia="en-US"/>
-              </w:rPr>
-              <w:t>Consideraciones:</w:t>
+              <w:t>Telefono</w:t>
             </w:r>
           </w:p>
           <w:p>
@@ -8358,7 +8652,7 @@
               <w:pStyle w:val="Prrafodelista"/>
               <w:numPr>
                 <w:ilvl w:val="0"/>
-                <w:numId w:val="20"/>
+                <w:numId w:val="22"/>
               </w:numPr>
               <w:rPr>
                 <w:lang w:val="es-CL" w:eastAsia="en-US"/>
@@ -8368,117 +8662,20 @@
               <w:rPr>
                 <w:lang w:val="es-CL" w:eastAsia="en-US"/>
               </w:rPr>
-              <w:t xml:space="preserve">Un Cliente puede realizar una reserva si tiene el plan vencido y dice que va a pagar el dia que va a ir a la sesión. En la agenda esta reserva se debe pintar de color </w:t>
-            </w:r>
-            <w:r>
-              <w:rPr>
-                <w:color w:val="FF0000"/>
-                <w:lang w:val="es-CL" w:eastAsia="en-US"/>
-              </w:rPr>
-              <w:t>ROJO</w:t>
-            </w:r>
-            <w:r>
-              <w:rPr>
-                <w:color w:val="FF0000"/>
-                <w:lang w:val="es-CL" w:eastAsia="en-US"/>
-              </w:rPr>
-              <w:t>.</w:t>
-            </w:r>
-          </w:p>
-          <w:p>
-            <w:pPr>
-              <w:pStyle w:val="Prrafodelista"/>
-              <w:numPr>
-                <w:ilvl w:val="0"/>
-                <w:numId w:val="20"/>
-              </w:numPr>
-              <w:rPr>
-                <w:lang w:val="es-CL" w:eastAsia="en-US"/>
-              </w:rPr>
-            </w:pPr>
-            <w:r>
-              <w:rPr>
-                <w:lang w:val="es-CL" w:eastAsia="en-US"/>
-              </w:rPr>
-              <w:t xml:space="preserve">Un cliente puede realizar una reserva en un horario diferente establecido en su plan. En la agenda esta reserva se debe pintar de color </w:t>
-            </w:r>
-            <w:r>
-              <w:rPr>
-                <w:color w:val="FFC000"/>
-                <w:lang w:val="es-CL" w:eastAsia="en-US"/>
-              </w:rPr>
-              <w:t>AMARILLO</w:t>
-            </w:r>
-            <w:r>
-              <w:rPr>
-                <w:color w:val="FFC000"/>
-                <w:lang w:val="es-CL" w:eastAsia="en-US"/>
-              </w:rPr>
-              <w:t>.</w:t>
-            </w:r>
-          </w:p>
-          <w:p>
-            <w:pPr>
-              <w:pStyle w:val="Prrafodelista"/>
-              <w:numPr>
-                <w:ilvl w:val="0"/>
-                <w:numId w:val="20"/>
-              </w:numPr>
-              <w:rPr>
-                <w:lang w:val="es-CL" w:eastAsia="en-US"/>
-              </w:rPr>
-            </w:pPr>
-            <w:r>
-              <w:rPr>
-                <w:lang w:val="es-CL" w:eastAsia="en-US"/>
-              </w:rPr>
-              <w:t xml:space="preserve">Se puede realizar una reserva para una cortesía. En la agenda esta reserva debe mostrar el teléfono de la persona que asiste y se debe pintar de color </w:t>
-            </w:r>
-            <w:r>
-              <w:rPr>
-                <w:color w:val="548DD4" w:themeColor="text2" w:themeTint="99"/>
-                <w:lang w:val="es-CL" w:eastAsia="en-US"/>
-              </w:rPr>
-              <w:t>AZUL</w:t>
-            </w:r>
-            <w:r>
-              <w:rPr>
-                <w:color w:val="548DD4" w:themeColor="text2" w:themeTint="99"/>
-                <w:lang w:val="es-CL" w:eastAsia="en-US"/>
-              </w:rPr>
-              <w:t>.</w:t>
-            </w:r>
-          </w:p>
-          <w:p>
-            <w:pPr>
-              <w:pStyle w:val="Prrafodelista"/>
-              <w:numPr>
-                <w:ilvl w:val="0"/>
-                <w:numId w:val="20"/>
-              </w:numPr>
-              <w:rPr>
-                <w:lang w:val="es-CL" w:eastAsia="en-US"/>
-              </w:rPr>
-            </w:pPr>
-            <w:r>
-              <w:rPr>
-                <w:lang w:val="es-CL" w:eastAsia="en-US"/>
-              </w:rPr>
-              <w:t xml:space="preserve">Un cliente que ya estuvo con una cortesía, pero que no ha comprado un plan y que va a pagar el dia de la sesión, puede hacer la reserva de una maquina, y debe aparecer también de color </w:t>
-            </w:r>
-            <w:r>
-              <w:rPr>
-                <w:color w:val="548DD4" w:themeColor="text2" w:themeTint="99"/>
-                <w:lang w:val="es-CL" w:eastAsia="en-US"/>
-              </w:rPr>
-              <w:t>AZUL</w:t>
-            </w:r>
-            <w:r>
-              <w:rPr>
-                <w:color w:val="548DD4" w:themeColor="text2" w:themeTint="99"/>
-                <w:lang w:val="es-CL" w:eastAsia="en-US"/>
-              </w:rPr>
-              <w:t>.</w:t>
+              <w:t>Email</w:t>
+            </w:r>
+          </w:p>
+          <w:p>
+            <w:pPr>
+              <w:rPr>
+                <w:lang w:val="es-CL" w:eastAsia="en-US"/>
+              </w:rPr>
+            </w:pPr>
+            <w:r>
+              <w:rPr>
+                <w:lang w:val="es-CL" w:eastAsia="en-US"/>
+              </w:rPr>
+              <w:t>Despues de ingresar la información, se debe poder realizar la reserva</w:t>
             </w:r>
           </w:p>
         </w:tc>
@@ -8509,6 +8706,14 @@
       <w:tblPr>
         <w:tblStyle w:val="Tablaconcuadrcula"/>
         <w:tblW w:w="0" w:type="auto"/>
+        <w:tblBorders>
+          <w:top w:val="single" w:sz="4" w:space="0" w:color="008000"/>
+          <w:left w:val="single" w:sz="4" w:space="0" w:color="008000"/>
+          <w:bottom w:val="single" w:sz="4" w:space="0" w:color="008000"/>
+          <w:right w:val="single" w:sz="4" w:space="0" w:color="008000"/>
+          <w:insideH w:val="single" w:sz="4" w:space="0" w:color="008000"/>
+          <w:insideV w:val="single" w:sz="4" w:space="0" w:color="008000"/>
+        </w:tblBorders>
         <w:tblLook w:val="04A0" w:firstRow="1" w:lastRow="0" w:firstColumn="1" w:lastColumn="0" w:noHBand="0" w:noVBand="1"/>
       </w:tblPr>
       <w:tblGrid>
@@ -8524,22 +8729,17 @@
             <w:pPr>
               <w:rPr>
                 <w:b/>
-                <w:lang w:val="es-CL" w:eastAsia="en-US"/>
-              </w:rPr>
-            </w:pPr>
-            <w:r>
-              <w:rPr>
-                <w:b/>
-                <w:lang w:val="es-CL" w:eastAsia="en-US"/>
-              </w:rPr>
-              <w:t>RF00</w:t>
-            </w:r>
-            <w:r>
-              <w:rPr>
-                <w:b/>
-                <w:lang w:val="es-CL" w:eastAsia="en-US"/>
-              </w:rPr>
-              <w:t>8</w:t>
+                <w:color w:val="008000"/>
+                <w:lang w:val="es-CL" w:eastAsia="en-US"/>
+              </w:rPr>
+            </w:pPr>
+            <w:r>
+              <w:rPr>
+                <w:b/>
+                <w:color w:val="008000"/>
+                <w:lang w:val="es-CL" w:eastAsia="en-US"/>
+              </w:rPr>
+              <w:t>RF09</w:t>
             </w:r>
           </w:p>
         </w:tc>
@@ -8551,15 +8751,17 @@
             <w:pPr>
               <w:rPr>
                 <w:b/>
-                <w:lang w:val="es-CL" w:eastAsia="en-US"/>
-              </w:rPr>
-            </w:pPr>
-            <w:r>
-              <w:rPr>
-                <w:b/>
-                <w:lang w:val="es-CL" w:eastAsia="en-US"/>
-              </w:rPr>
-              <w:t>Reservar Maquina Cortesia</w:t>
+                <w:color w:val="008000"/>
+                <w:lang w:val="es-CL" w:eastAsia="en-US"/>
+              </w:rPr>
+            </w:pPr>
+            <w:r>
+              <w:rPr>
+                <w:b/>
+                <w:color w:val="008000"/>
+                <w:lang w:val="es-CL" w:eastAsia="en-US"/>
+              </w:rPr>
+              <w:t xml:space="preserve">Modificar Agenda </w:t>
             </w:r>
           </w:p>
         </w:tc>
@@ -8590,99 +8792,126 @@
           <w:p>
             <w:pPr>
               <w:rPr>
-                <w:lang w:val="es-CL" w:eastAsia="en-US"/>
-              </w:rPr>
-            </w:pPr>
-            <w:r>
-              <w:rPr>
-                <w:lang w:val="es-CL" w:eastAsia="en-US"/>
-              </w:rPr>
-              <w:t xml:space="preserve">El sistema deberá permitir al usuario </w:t>
-            </w:r>
-            <w:r>
-              <w:rPr>
-                <w:lang w:val="es-CL" w:eastAsia="en-US"/>
-              </w:rPr>
-              <w:t>hacer una reserva para una persona que tenga una cortesía. Antes de realizar la reserva el sistema deberá almacenar la siguiente información de la persona para realizar telemercadeo:</w:t>
+                <w:u w:val="single"/>
+                <w:lang w:val="es-CL" w:eastAsia="en-US"/>
+              </w:rPr>
+            </w:pPr>
+            <w:r>
+              <w:rPr>
+                <w:lang w:val="es-CL" w:eastAsia="en-US"/>
+              </w:rPr>
+              <w:t xml:space="preserve">El sistema deberá permitir al usuario modificar la agenda en caso de que un cliente decida cambiar el horario de una sesión ya agendada. </w:t>
+            </w:r>
+            <w:r>
+              <w:rPr>
+                <w:u w:val="single"/>
+                <w:lang w:val="es-CL" w:eastAsia="en-US"/>
+              </w:rPr>
+              <w:t>Estos cambios solo se permiten dos veces por dia.</w:t>
             </w:r>
           </w:p>
           <w:p>
             <w:pPr>
               <w:pStyle w:val="Prrafodelista"/>
-              <w:numPr>
-                <w:ilvl w:val="0"/>
-                <w:numId w:val="22"/>
-              </w:numPr>
-              <w:rPr>
-                <w:lang w:val="es-CL" w:eastAsia="en-US"/>
-              </w:rPr>
-            </w:pPr>
-            <w:r>
-              <w:rPr>
-                <w:lang w:val="es-CL" w:eastAsia="en-US"/>
-              </w:rPr>
-              <w:t>Nombre y Apellido</w:t>
+              <w:rPr>
+                <w:lang w:val="es-CL" w:eastAsia="en-US"/>
+              </w:rPr>
+            </w:pPr>
+          </w:p>
+        </w:tc>
+      </w:tr>
+      <w:tr>
+        <w:tc>
+          <w:tcPr>
+            <w:tcW w:w="1370" w:type="dxa"/>
+          </w:tcPr>
+          <w:p>
+            <w:pPr>
+              <w:rPr>
+                <w:b/>
+                <w:lang w:val="es-CL" w:eastAsia="en-US"/>
+              </w:rPr>
+            </w:pPr>
+            <w:r>
+              <w:rPr>
+                <w:b/>
+                <w:lang w:val="es-CL" w:eastAsia="en-US"/>
+              </w:rPr>
+              <w:lastRenderedPageBreak/>
+              <w:t>RF010</w:t>
+            </w:r>
+          </w:p>
+        </w:tc>
+        <w:tc>
+          <w:tcPr>
+            <w:tcW w:w="7608" w:type="dxa"/>
+          </w:tcPr>
+          <w:p>
+            <w:pPr>
+              <w:rPr>
+                <w:b/>
+                <w:lang w:val="es-CL" w:eastAsia="en-US"/>
+              </w:rPr>
+            </w:pPr>
+            <w:r>
+              <w:rPr>
+                <w:b/>
+                <w:lang w:val="es-CL" w:eastAsia="en-US"/>
+              </w:rPr>
+              <w:t>Poner en Espera un cliente</w:t>
+            </w:r>
+          </w:p>
+        </w:tc>
+      </w:tr>
+      <w:tr>
+        <w:tc>
+          <w:tcPr>
+            <w:tcW w:w="1370" w:type="dxa"/>
+          </w:tcPr>
+          <w:p>
+            <w:pPr>
+              <w:rPr>
+                <w:lang w:val="es-CL" w:eastAsia="en-US"/>
+              </w:rPr>
+            </w:pPr>
+            <w:bookmarkStart w:id="12" w:name="_GoBack"/>
+            <w:r>
+              <w:rPr>
+                <w:lang w:val="es-CL" w:eastAsia="en-US"/>
+              </w:rPr>
+              <w:t>Descripción</w:t>
+            </w:r>
+          </w:p>
+        </w:tc>
+        <w:tc>
+          <w:tcPr>
+            <w:tcW w:w="7608" w:type="dxa"/>
+          </w:tcPr>
+          <w:p>
+            <w:pPr>
+              <w:rPr>
+                <w:lang w:val="es-CL" w:eastAsia="en-US"/>
+              </w:rPr>
+            </w:pPr>
+            <w:r>
+              <w:rPr>
+                <w:lang w:val="es-CL" w:eastAsia="en-US"/>
+              </w:rPr>
+              <w:t>El sistema deberá permitir al usuario poner en una lista de espera a un cliente que desee reservar una maquina en una horario que ya este ocupado. Esta lista de espera deberá tener la hora en la que el cliente desee realizar la sesión.</w:t>
             </w:r>
           </w:p>
           <w:p>
             <w:pPr>
               <w:pStyle w:val="Prrafodelista"/>
-              <w:numPr>
-                <w:ilvl w:val="0"/>
-                <w:numId w:val="22"/>
-              </w:numPr>
-              <w:rPr>
-                <w:lang w:val="es-CL" w:eastAsia="en-US"/>
-              </w:rPr>
-            </w:pPr>
-            <w:r>
-              <w:rPr>
-                <w:lang w:val="es-CL" w:eastAsia="en-US"/>
-              </w:rPr>
-              <w:t>Telefono</w:t>
-            </w:r>
-          </w:p>
-          <w:p>
-            <w:pPr>
-              <w:pStyle w:val="Prrafodelista"/>
-              <w:numPr>
-                <w:ilvl w:val="0"/>
-                <w:numId w:val="22"/>
-              </w:numPr>
-              <w:rPr>
-                <w:lang w:val="es-CL" w:eastAsia="en-US"/>
-              </w:rPr>
-            </w:pPr>
-            <w:r>
-              <w:rPr>
-                <w:lang w:val="es-CL" w:eastAsia="en-US"/>
-              </w:rPr>
-              <w:t>Email</w:t>
-            </w:r>
-          </w:p>
-          <w:p>
-            <w:pPr>
-              <w:rPr>
-                <w:lang w:val="es-CL" w:eastAsia="en-US"/>
-              </w:rPr>
-            </w:pPr>
-            <w:r>
-              <w:rPr>
-                <w:lang w:val="es-CL" w:eastAsia="en-US"/>
-              </w:rPr>
-              <w:t>Despues de ingresar la información, se debe poder realizar la reserva</w:t>
-            </w:r>
+              <w:rPr>
+                <w:lang w:val="es-CL" w:eastAsia="en-US"/>
+              </w:rPr>
+            </w:pPr>
           </w:p>
         </w:tc>
       </w:tr>
+      <w:bookmarkEnd w:id="12"/>
     </w:tbl>
-    <w:p>
-      <w:pPr>
-        <w:rPr>
-          <w:lang w:val="es-CL" w:eastAsia="en-US"/>
-        </w:rPr>
-      </w:pPr>
-    </w:p>
     <w:p>
       <w:pPr>
         <w:rPr>
@@ -8701,6 +8930,14 @@
       <w:tblPr>
         <w:tblStyle w:val="Tablaconcuadrcula"/>
         <w:tblW w:w="0" w:type="auto"/>
+        <w:tblBorders>
+          <w:top w:val="single" w:sz="4" w:space="0" w:color="008000"/>
+          <w:left w:val="single" w:sz="4" w:space="0" w:color="008000"/>
+          <w:bottom w:val="single" w:sz="4" w:space="0" w:color="008000"/>
+          <w:right w:val="single" w:sz="4" w:space="0" w:color="008000"/>
+          <w:insideH w:val="single" w:sz="4" w:space="0" w:color="008000"/>
+          <w:insideV w:val="single" w:sz="4" w:space="0" w:color="008000"/>
+        </w:tblBorders>
         <w:tblLook w:val="04A0" w:firstRow="1" w:lastRow="0" w:firstColumn="1" w:lastColumn="0" w:noHBand="0" w:noVBand="1"/>
       </w:tblPr>
       <w:tblGrid>
@@ -8716,15 +8953,25 @@
             <w:pPr>
               <w:rPr>
                 <w:b/>
-                <w:lang w:val="es-CL" w:eastAsia="en-US"/>
-              </w:rPr>
-            </w:pPr>
-            <w:r>
-              <w:rPr>
-                <w:b/>
-                <w:lang w:val="es-CL" w:eastAsia="en-US"/>
-              </w:rPr>
-              <w:t>RF09</w:t>
+                <w:color w:val="008000"/>
+                <w:lang w:val="es-CL" w:eastAsia="en-US"/>
+              </w:rPr>
+            </w:pPr>
+            <w:r>
+              <w:rPr>
+                <w:b/>
+                <w:color w:val="008000"/>
+                <w:lang w:val="es-CL" w:eastAsia="en-US"/>
+              </w:rPr>
+              <w:t>RF0</w:t>
+            </w:r>
+            <w:r>
+              <w:rPr>
+                <w:b/>
+                <w:color w:val="008000"/>
+                <w:lang w:val="es-CL" w:eastAsia="en-US"/>
+              </w:rPr>
+              <w:t>11</w:t>
             </w:r>
           </w:p>
         </w:tc>
@@ -8736,229 +8983,14 @@
             <w:pPr>
               <w:rPr>
                 <w:b/>
-                <w:lang w:val="es-CL" w:eastAsia="en-US"/>
-              </w:rPr>
-            </w:pPr>
-            <w:r>
-              <w:rPr>
-                <w:b/>
-                <w:lang w:val="es-CL" w:eastAsia="en-US"/>
-              </w:rPr>
-              <w:t xml:space="preserve">Modificar Agenda </w:t>
-            </w:r>
-          </w:p>
-        </w:tc>
-      </w:tr>
-      <w:tr>
-        <w:tc>
-          <w:tcPr>
-            <w:tcW w:w="1370" w:type="dxa"/>
-          </w:tcPr>
-          <w:p>
-            <w:pPr>
-              <w:rPr>
-                <w:lang w:val="es-CL" w:eastAsia="en-US"/>
-              </w:rPr>
-            </w:pPr>
-            <w:r>
-              <w:rPr>
-                <w:lang w:val="es-CL" w:eastAsia="en-US"/>
-              </w:rPr>
-              <w:t>Descripción</w:t>
-            </w:r>
-          </w:p>
-        </w:tc>
-        <w:tc>
-          <w:tcPr>
-            <w:tcW w:w="7608" w:type="dxa"/>
-          </w:tcPr>
-          <w:p>
-            <w:pPr>
-              <w:rPr>
-                <w:u w:val="single"/>
-                <w:lang w:val="es-CL" w:eastAsia="en-US"/>
-              </w:rPr>
-            </w:pPr>
-            <w:r>
-              <w:rPr>
-                <w:lang w:val="es-CL" w:eastAsia="en-US"/>
-              </w:rPr>
-              <w:t xml:space="preserve">El sistema deberá permitir al usuario modificar la agenda en caso de que un cliente decida cambiar el horario de una sesión ya agendada. </w:t>
-            </w:r>
-            <w:r>
-              <w:rPr>
-                <w:u w:val="single"/>
-                <w:lang w:val="es-CL" w:eastAsia="en-US"/>
-              </w:rPr>
-              <w:t>Estos cambios solo se permiten dos veces por dia.</w:t>
-            </w:r>
-          </w:p>
-          <w:p>
-            <w:pPr>
-              <w:pStyle w:val="Prrafodelista"/>
-              <w:rPr>
-                <w:lang w:val="es-CL" w:eastAsia="en-US"/>
-              </w:rPr>
-            </w:pPr>
-          </w:p>
-        </w:tc>
-      </w:tr>
-      <w:tr>
-        <w:tc>
-          <w:tcPr>
-            <w:tcW w:w="1370" w:type="dxa"/>
-          </w:tcPr>
-          <w:p>
-            <w:pPr>
-              <w:rPr>
-                <w:b/>
-                <w:lang w:val="es-CL" w:eastAsia="en-US"/>
-              </w:rPr>
-            </w:pPr>
-            <w:r>
-              <w:rPr>
-                <w:b/>
-                <w:lang w:val="es-CL" w:eastAsia="en-US"/>
-              </w:rPr>
-              <w:lastRenderedPageBreak/>
-              <w:t>RF010</w:t>
-            </w:r>
-          </w:p>
-        </w:tc>
-        <w:tc>
-          <w:tcPr>
-            <w:tcW w:w="7608" w:type="dxa"/>
-          </w:tcPr>
-          <w:p>
-            <w:pPr>
-              <w:rPr>
-                <w:b/>
-                <w:lang w:val="es-CL" w:eastAsia="en-US"/>
-              </w:rPr>
-            </w:pPr>
-            <w:r>
-              <w:rPr>
-                <w:b/>
-                <w:lang w:val="es-CL" w:eastAsia="en-US"/>
-              </w:rPr>
-              <w:t>Poner en Espera un cliente</w:t>
-            </w:r>
-          </w:p>
-        </w:tc>
-      </w:tr>
-      <w:tr>
-        <w:tc>
-          <w:tcPr>
-            <w:tcW w:w="1370" w:type="dxa"/>
-          </w:tcPr>
-          <w:p>
-            <w:pPr>
-              <w:rPr>
-                <w:lang w:val="es-CL" w:eastAsia="en-US"/>
-              </w:rPr>
-            </w:pPr>
-            <w:r>
-              <w:rPr>
-                <w:lang w:val="es-CL" w:eastAsia="en-US"/>
-              </w:rPr>
-              <w:t>Descripción</w:t>
-            </w:r>
-          </w:p>
-        </w:tc>
-        <w:tc>
-          <w:tcPr>
-            <w:tcW w:w="7608" w:type="dxa"/>
-          </w:tcPr>
-          <w:p>
-            <w:pPr>
-              <w:rPr>
-                <w:lang w:val="es-CL" w:eastAsia="en-US"/>
-              </w:rPr>
-            </w:pPr>
-            <w:r>
-              <w:rPr>
-                <w:lang w:val="es-CL" w:eastAsia="en-US"/>
-              </w:rPr>
-              <w:t>El sistema deberá permitir al usuario poner en una lista de espera a un cliente que desee reservar una maquina en una horario que ya este ocupado. Esta lista de espera deberá tener la hora en la que el cliente desee realizar la sesión.</w:t>
-            </w:r>
-          </w:p>
-          <w:p>
-            <w:pPr>
-              <w:pStyle w:val="Prrafodelista"/>
-              <w:rPr>
-                <w:lang w:val="es-CL" w:eastAsia="en-US"/>
-              </w:rPr>
-            </w:pPr>
-          </w:p>
-        </w:tc>
-      </w:tr>
-    </w:tbl>
-    <w:p>
-      <w:pPr>
-        <w:rPr>
-          <w:lang w:val="es-CL" w:eastAsia="en-US"/>
-        </w:rPr>
-      </w:pPr>
-    </w:p>
-    <w:p>
-      <w:pPr>
-        <w:rPr>
-          <w:lang w:val="es-CL" w:eastAsia="en-US"/>
-        </w:rPr>
-      </w:pPr>
-    </w:p>
-    <w:tbl>
-      <w:tblPr>
-        <w:tblStyle w:val="Tablaconcuadrcula"/>
-        <w:tblW w:w="0" w:type="auto"/>
-        <w:tblLook w:val="04A0" w:firstRow="1" w:lastRow="0" w:firstColumn="1" w:lastColumn="0" w:noHBand="0" w:noVBand="1"/>
-      </w:tblPr>
-      <w:tblGrid>
-        <w:gridCol w:w="1370"/>
-        <w:gridCol w:w="7608"/>
-      </w:tblGrid>
-      <w:tr>
-        <w:tc>
-          <w:tcPr>
-            <w:tcW w:w="1370" w:type="dxa"/>
-          </w:tcPr>
-          <w:p>
-            <w:pPr>
-              <w:rPr>
-                <w:b/>
-                <w:lang w:val="es-CL" w:eastAsia="en-US"/>
-              </w:rPr>
-            </w:pPr>
-            <w:r>
-              <w:rPr>
-                <w:b/>
-                <w:lang w:val="es-CL" w:eastAsia="en-US"/>
-              </w:rPr>
-              <w:t>RF0</w:t>
-            </w:r>
-            <w:r>
-              <w:rPr>
-                <w:b/>
-                <w:lang w:val="es-CL" w:eastAsia="en-US"/>
-              </w:rPr>
-              <w:t>11</w:t>
-            </w:r>
-          </w:p>
-        </w:tc>
-        <w:tc>
-          <w:tcPr>
-            <w:tcW w:w="7608" w:type="dxa"/>
-          </w:tcPr>
-          <w:p>
-            <w:pPr>
-              <w:rPr>
-                <w:b/>
-                <w:lang w:val="es-CL" w:eastAsia="en-US"/>
-              </w:rPr>
-            </w:pPr>
-            <w:r>
-              <w:rPr>
-                <w:b/>
+                <w:color w:val="008000"/>
+                <w:lang w:val="es-CL" w:eastAsia="en-US"/>
+              </w:rPr>
+            </w:pPr>
+            <w:r>
+              <w:rPr>
+                <w:b/>
+                <w:color w:val="008000"/>
                 <w:lang w:val="es-CL" w:eastAsia="en-US"/>
               </w:rPr>
               <w:t>Cancelar Reserva</w:t>
@@ -10775,7 +10807,7 @@
               <w:rStyle w:val="Nmerodepgina"/>
               <w:noProof/>
             </w:rPr>
-            <w:t>8</w:t>
+            <w:t>9</w:t>
           </w:r>
           <w:r>
             <w:rPr>
@@ -15234,7 +15266,7 @@
 </file>
 
 <file path=customXml/itemProps1.xml><?xml version="1.0" encoding="utf-8"?>
-<ds:datastoreItem xmlns:ds="http://schemas.openxmlformats.org/officeDocument/2006/customXml" ds:itemID="{213EC530-6F25-BE4A-A5C6-FFB7BFE5B0D2}">
+<ds:datastoreItem xmlns:ds="http://schemas.openxmlformats.org/officeDocument/2006/customXml" ds:itemID="{C9D12179-E993-F740-A514-FDEAE0A9D470}">
   <ds:schemaRefs>
     <ds:schemaRef ds:uri="http://schemas.openxmlformats.org/officeDocument/2006/bibliography"/>
   </ds:schemaRefs>

</xml_diff>

<commit_message>
Waiting list functionality DONE :)
</commit_message>
<xml_diff>
--- a/Docs./RQ001_VibraFitness.docx
+++ b/Docs./RQ001_VibraFitness.docx
@@ -8509,198 +8509,8 @@
           <w:lang w:val="es-CL" w:eastAsia="en-US"/>
         </w:rPr>
       </w:pPr>
-    </w:p>
-    <w:tbl>
-      <w:tblPr>
-        <w:tblStyle w:val="Tablaconcuadrcula"/>
-        <w:tblW w:w="0" w:type="auto"/>
-        <w:tblLook w:val="04A0" w:firstRow="1" w:lastRow="0" w:firstColumn="1" w:lastColumn="0" w:noHBand="0" w:noVBand="1"/>
-      </w:tblPr>
-      <w:tblGrid>
-        <w:gridCol w:w="1370"/>
-        <w:gridCol w:w="7608"/>
-      </w:tblGrid>
-      <w:tr>
-        <w:tc>
-          <w:tcPr>
-            <w:tcW w:w="1370" w:type="dxa"/>
-          </w:tcPr>
-          <w:p>
-            <w:pPr>
-              <w:rPr>
-                <w:b/>
-                <w:lang w:val="es-CL" w:eastAsia="en-US"/>
-              </w:rPr>
-            </w:pPr>
-            <w:r>
-              <w:rPr>
-                <w:b/>
-                <w:lang w:val="es-CL" w:eastAsia="en-US"/>
-              </w:rPr>
-              <w:t>RF00</w:t>
-            </w:r>
-            <w:r>
-              <w:rPr>
-                <w:b/>
-                <w:lang w:val="es-CL" w:eastAsia="en-US"/>
-              </w:rPr>
-              <w:t>8</w:t>
-            </w:r>
-          </w:p>
-        </w:tc>
-        <w:tc>
-          <w:tcPr>
-            <w:tcW w:w="7608" w:type="dxa"/>
-          </w:tcPr>
-          <w:p>
-            <w:pPr>
-              <w:rPr>
-                <w:b/>
-                <w:lang w:val="es-CL" w:eastAsia="en-US"/>
-              </w:rPr>
-            </w:pPr>
-            <w:r>
-              <w:rPr>
-                <w:b/>
-                <w:lang w:val="es-CL" w:eastAsia="en-US"/>
-              </w:rPr>
-              <w:t>Reservar Maquina Cortesia</w:t>
-            </w:r>
-          </w:p>
-        </w:tc>
-      </w:tr>
-      <w:tr>
-        <w:tc>
-          <w:tcPr>
-            <w:tcW w:w="1370" w:type="dxa"/>
-          </w:tcPr>
-          <w:p>
-            <w:pPr>
-              <w:rPr>
-                <w:lang w:val="es-CL" w:eastAsia="en-US"/>
-              </w:rPr>
-            </w:pPr>
-            <w:r>
-              <w:rPr>
-                <w:lang w:val="es-CL" w:eastAsia="en-US"/>
-              </w:rPr>
-              <w:t>Descripción</w:t>
-            </w:r>
-          </w:p>
-        </w:tc>
-        <w:tc>
-          <w:tcPr>
-            <w:tcW w:w="7608" w:type="dxa"/>
-          </w:tcPr>
-          <w:p>
-            <w:pPr>
-              <w:rPr>
-                <w:lang w:val="es-CL" w:eastAsia="en-US"/>
-              </w:rPr>
-            </w:pPr>
-            <w:r>
-              <w:rPr>
-                <w:lang w:val="es-CL" w:eastAsia="en-US"/>
-              </w:rPr>
-              <w:t xml:space="preserve">El sistema deberá permitir al usuario </w:t>
-            </w:r>
-            <w:r>
-              <w:rPr>
-                <w:lang w:val="es-CL" w:eastAsia="en-US"/>
-              </w:rPr>
-              <w:t>hacer una reserva para una persona que tenga una cortesía. Antes de realizar la reserva el sistema deberá almacenar la siguiente información de la persona para realizar telemercadeo:</w:t>
-            </w:r>
-          </w:p>
-          <w:p>
-            <w:pPr>
-              <w:pStyle w:val="Prrafodelista"/>
-              <w:numPr>
-                <w:ilvl w:val="0"/>
-                <w:numId w:val="22"/>
-              </w:numPr>
-              <w:rPr>
-                <w:lang w:val="es-CL" w:eastAsia="en-US"/>
-              </w:rPr>
-            </w:pPr>
-            <w:r>
-              <w:rPr>
-                <w:lang w:val="es-CL" w:eastAsia="en-US"/>
-              </w:rPr>
-              <w:t>Nombre y Apellido</w:t>
-            </w:r>
-          </w:p>
-          <w:p>
-            <w:pPr>
-              <w:pStyle w:val="Prrafodelista"/>
-              <w:numPr>
-                <w:ilvl w:val="0"/>
-                <w:numId w:val="22"/>
-              </w:numPr>
-              <w:rPr>
-                <w:lang w:val="es-CL" w:eastAsia="en-US"/>
-              </w:rPr>
-            </w:pPr>
-            <w:r>
-              <w:rPr>
-                <w:lang w:val="es-CL" w:eastAsia="en-US"/>
-              </w:rPr>
-              <w:t>Telefono</w:t>
-            </w:r>
-          </w:p>
-          <w:p>
-            <w:pPr>
-              <w:pStyle w:val="Prrafodelista"/>
-              <w:numPr>
-                <w:ilvl w:val="0"/>
-                <w:numId w:val="22"/>
-              </w:numPr>
-              <w:rPr>
-                <w:lang w:val="es-CL" w:eastAsia="en-US"/>
-              </w:rPr>
-            </w:pPr>
-            <w:r>
-              <w:rPr>
-                <w:lang w:val="es-CL" w:eastAsia="en-US"/>
-              </w:rPr>
-              <w:t>Email</w:t>
-            </w:r>
-          </w:p>
-          <w:p>
-            <w:pPr>
-              <w:rPr>
-                <w:lang w:val="es-CL" w:eastAsia="en-US"/>
-              </w:rPr>
-            </w:pPr>
-            <w:r>
-              <w:rPr>
-                <w:lang w:val="es-CL" w:eastAsia="en-US"/>
-              </w:rPr>
-              <w:t>Despues de ingresar la información, se debe poder realizar la reserva</w:t>
-            </w:r>
-          </w:p>
-        </w:tc>
-      </w:tr>
-    </w:tbl>
-    <w:p>
-      <w:pPr>
-        <w:rPr>
-          <w:lang w:val="es-CL" w:eastAsia="en-US"/>
-        </w:rPr>
-      </w:pPr>
-    </w:p>
-    <w:p>
-      <w:pPr>
-        <w:rPr>
-          <w:lang w:val="es-CL" w:eastAsia="en-US"/>
-        </w:rPr>
-      </w:pPr>
-    </w:p>
-    <w:p>
-      <w:pPr>
-        <w:rPr>
-          <w:lang w:val="es-CL" w:eastAsia="en-US"/>
-        </w:rPr>
-      </w:pPr>
+      <w:bookmarkStart w:id="12" w:name="_GoBack"/>
+      <w:bookmarkEnd w:id="12"/>
     </w:p>
     <w:tbl>
       <w:tblPr>
@@ -8739,7 +8549,15 @@
                 <w:color w:val="008000"/>
                 <w:lang w:val="es-CL" w:eastAsia="en-US"/>
               </w:rPr>
-              <w:t>RF09</w:t>
+              <w:t>RF00</w:t>
+            </w:r>
+            <w:r>
+              <w:rPr>
+                <w:b/>
+                <w:color w:val="008000"/>
+                <w:lang w:val="es-CL" w:eastAsia="en-US"/>
+              </w:rPr>
+              <w:t>8</w:t>
             </w:r>
           </w:p>
         </w:tc>
@@ -8761,7 +8579,7 @@
                 <w:color w:val="008000"/>
                 <w:lang w:val="es-CL" w:eastAsia="en-US"/>
               </w:rPr>
-              <w:t xml:space="preserve">Modificar Agenda </w:t>
+              <w:t>Reservar Maquina Cortesia</w:t>
             </w:r>
           </w:p>
         </w:tc>
@@ -8792,31 +8610,174 @@
           <w:p>
             <w:pPr>
               <w:rPr>
-                <w:u w:val="single"/>
-                <w:lang w:val="es-CL" w:eastAsia="en-US"/>
-              </w:rPr>
-            </w:pPr>
-            <w:r>
-              <w:rPr>
-                <w:lang w:val="es-CL" w:eastAsia="en-US"/>
-              </w:rPr>
-              <w:t xml:space="preserve">El sistema deberá permitir al usuario modificar la agenda en caso de que un cliente decida cambiar el horario de una sesión ya agendada. </w:t>
-            </w:r>
-            <w:r>
-              <w:rPr>
-                <w:u w:val="single"/>
-                <w:lang w:val="es-CL" w:eastAsia="en-US"/>
-              </w:rPr>
-              <w:t>Estos cambios solo se permiten dos veces por dia.</w:t>
+                <w:lang w:val="es-CL" w:eastAsia="en-US"/>
+              </w:rPr>
+            </w:pPr>
+            <w:r>
+              <w:rPr>
+                <w:lang w:val="es-CL" w:eastAsia="en-US"/>
+              </w:rPr>
+              <w:t xml:space="preserve">El sistema deberá permitir al usuario </w:t>
+            </w:r>
+            <w:r>
+              <w:rPr>
+                <w:lang w:val="es-CL" w:eastAsia="en-US"/>
+              </w:rPr>
+              <w:t>hacer una reserva para una persona que tenga una cortesía. Antes de realizar la reserva el sistema deberá almacenar la siguiente información de la persona para realizar telemercadeo:</w:t>
             </w:r>
           </w:p>
           <w:p>
             <w:pPr>
               <w:pStyle w:val="Prrafodelista"/>
-              <w:rPr>
-                <w:lang w:val="es-CL" w:eastAsia="en-US"/>
-              </w:rPr>
-            </w:pPr>
+              <w:numPr>
+                <w:ilvl w:val="0"/>
+                <w:numId w:val="22"/>
+              </w:numPr>
+              <w:rPr>
+                <w:lang w:val="es-CL" w:eastAsia="en-US"/>
+              </w:rPr>
+            </w:pPr>
+            <w:r>
+              <w:rPr>
+                <w:lang w:val="es-CL" w:eastAsia="en-US"/>
+              </w:rPr>
+              <w:t>Nombre y Apellido</w:t>
+            </w:r>
+          </w:p>
+          <w:p>
+            <w:pPr>
+              <w:pStyle w:val="Prrafodelista"/>
+              <w:numPr>
+                <w:ilvl w:val="0"/>
+                <w:numId w:val="22"/>
+              </w:numPr>
+              <w:rPr>
+                <w:lang w:val="es-CL" w:eastAsia="en-US"/>
+              </w:rPr>
+            </w:pPr>
+            <w:r>
+              <w:rPr>
+                <w:lang w:val="es-CL" w:eastAsia="en-US"/>
+              </w:rPr>
+              <w:t>Telefono</w:t>
+            </w:r>
+          </w:p>
+          <w:p>
+            <w:pPr>
+              <w:pStyle w:val="Prrafodelista"/>
+              <w:numPr>
+                <w:ilvl w:val="0"/>
+                <w:numId w:val="22"/>
+              </w:numPr>
+              <w:rPr>
+                <w:lang w:val="es-CL" w:eastAsia="en-US"/>
+              </w:rPr>
+            </w:pPr>
+            <w:r>
+              <w:rPr>
+                <w:lang w:val="es-CL" w:eastAsia="en-US"/>
+              </w:rPr>
+              <w:t>Email</w:t>
+            </w:r>
+          </w:p>
+          <w:p>
+            <w:pPr>
+              <w:rPr>
+                <w:lang w:val="es-CL" w:eastAsia="en-US"/>
+              </w:rPr>
+            </w:pPr>
+            <w:r>
+              <w:rPr>
+                <w:lang w:val="es-CL" w:eastAsia="en-US"/>
+              </w:rPr>
+              <w:t>Despues de ingresar la información, se debe poder realizar la reserva</w:t>
+            </w:r>
+          </w:p>
+        </w:tc>
+      </w:tr>
+    </w:tbl>
+    <w:p>
+      <w:pPr>
+        <w:rPr>
+          <w:lang w:val="es-CL" w:eastAsia="en-US"/>
+        </w:rPr>
+      </w:pPr>
+    </w:p>
+    <w:p>
+      <w:pPr>
+        <w:rPr>
+          <w:lang w:val="es-CL" w:eastAsia="en-US"/>
+        </w:rPr>
+      </w:pPr>
+    </w:p>
+    <w:p>
+      <w:pPr>
+        <w:rPr>
+          <w:lang w:val="es-CL" w:eastAsia="en-US"/>
+        </w:rPr>
+      </w:pPr>
+    </w:p>
+    <w:tbl>
+      <w:tblPr>
+        <w:tblStyle w:val="Tablaconcuadrcula"/>
+        <w:tblW w:w="0" w:type="auto"/>
+        <w:tblBorders>
+          <w:top w:val="single" w:sz="4" w:space="0" w:color="008000"/>
+          <w:left w:val="single" w:sz="4" w:space="0" w:color="008000"/>
+          <w:bottom w:val="single" w:sz="4" w:space="0" w:color="008000"/>
+          <w:right w:val="single" w:sz="4" w:space="0" w:color="008000"/>
+          <w:insideH w:val="single" w:sz="4" w:space="0" w:color="008000"/>
+          <w:insideV w:val="single" w:sz="4" w:space="0" w:color="008000"/>
+        </w:tblBorders>
+        <w:tblLook w:val="04A0" w:firstRow="1" w:lastRow="0" w:firstColumn="1" w:lastColumn="0" w:noHBand="0" w:noVBand="1"/>
+      </w:tblPr>
+      <w:tblGrid>
+        <w:gridCol w:w="1370"/>
+        <w:gridCol w:w="7608"/>
+      </w:tblGrid>
+      <w:tr>
+        <w:tc>
+          <w:tcPr>
+            <w:tcW w:w="1370" w:type="dxa"/>
+          </w:tcPr>
+          <w:p>
+            <w:pPr>
+              <w:rPr>
+                <w:b/>
+                <w:color w:val="008000"/>
+                <w:lang w:val="es-CL" w:eastAsia="en-US"/>
+              </w:rPr>
+            </w:pPr>
+            <w:r>
+              <w:rPr>
+                <w:b/>
+                <w:color w:val="008000"/>
+                <w:lang w:val="es-CL" w:eastAsia="en-US"/>
+              </w:rPr>
+              <w:t>RF09</w:t>
+            </w:r>
+          </w:p>
+        </w:tc>
+        <w:tc>
+          <w:tcPr>
+            <w:tcW w:w="7608" w:type="dxa"/>
+          </w:tcPr>
+          <w:p>
+            <w:pPr>
+              <w:rPr>
+                <w:b/>
+                <w:color w:val="008000"/>
+                <w:lang w:val="es-CL" w:eastAsia="en-US"/>
+              </w:rPr>
+            </w:pPr>
+            <w:r>
+              <w:rPr>
+                <w:b/>
+                <w:color w:val="008000"/>
+                <w:lang w:val="es-CL" w:eastAsia="en-US"/>
+              </w:rPr>
+              <w:t xml:space="preserve">Modificar Agenda </w:t>
+            </w:r>
           </w:p>
         </w:tc>
       </w:tr>
@@ -8828,13 +8789,69 @@
           <w:p>
             <w:pPr>
               <w:rPr>
-                <w:b/>
-                <w:lang w:val="es-CL" w:eastAsia="en-US"/>
-              </w:rPr>
-            </w:pPr>
-            <w:r>
-              <w:rPr>
-                <w:b/>
+                <w:lang w:val="es-CL" w:eastAsia="en-US"/>
+              </w:rPr>
+            </w:pPr>
+            <w:r>
+              <w:rPr>
+                <w:lang w:val="es-CL" w:eastAsia="en-US"/>
+              </w:rPr>
+              <w:t>Descripción</w:t>
+            </w:r>
+          </w:p>
+        </w:tc>
+        <w:tc>
+          <w:tcPr>
+            <w:tcW w:w="7608" w:type="dxa"/>
+          </w:tcPr>
+          <w:p>
+            <w:pPr>
+              <w:rPr>
+                <w:u w:val="single"/>
+                <w:lang w:val="es-CL" w:eastAsia="en-US"/>
+              </w:rPr>
+            </w:pPr>
+            <w:r>
+              <w:rPr>
+                <w:lang w:val="es-CL" w:eastAsia="en-US"/>
+              </w:rPr>
+              <w:t xml:space="preserve">El sistema deberá permitir al usuario modificar la agenda en caso de que un cliente decida cambiar el horario de una sesión ya agendada. </w:t>
+            </w:r>
+            <w:r>
+              <w:rPr>
+                <w:u w:val="single"/>
+                <w:lang w:val="es-CL" w:eastAsia="en-US"/>
+              </w:rPr>
+              <w:t>Estos cambios solo se permiten dos veces por dia.</w:t>
+            </w:r>
+          </w:p>
+          <w:p>
+            <w:pPr>
+              <w:pStyle w:val="Prrafodelista"/>
+              <w:rPr>
+                <w:lang w:val="es-CL" w:eastAsia="en-US"/>
+              </w:rPr>
+            </w:pPr>
+          </w:p>
+        </w:tc>
+      </w:tr>
+      <w:tr>
+        <w:tc>
+          <w:tcPr>
+            <w:tcW w:w="1370" w:type="dxa"/>
+          </w:tcPr>
+          <w:p>
+            <w:pPr>
+              <w:rPr>
+                <w:b/>
+                <w:color w:val="008000"/>
+                <w:lang w:val="es-CL" w:eastAsia="en-US"/>
+              </w:rPr>
+            </w:pPr>
+            <w:r>
+              <w:rPr>
+                <w:b/>
+                <w:color w:val="008000"/>
                 <w:lang w:val="es-CL" w:eastAsia="en-US"/>
               </w:rPr>
               <w:lastRenderedPageBreak/>
@@ -8850,12 +8867,14 @@
             <w:pPr>
               <w:rPr>
                 <w:b/>
-                <w:lang w:val="es-CL" w:eastAsia="en-US"/>
-              </w:rPr>
-            </w:pPr>
-            <w:r>
-              <w:rPr>
-                <w:b/>
+                <w:color w:val="008000"/>
+                <w:lang w:val="es-CL" w:eastAsia="en-US"/>
+              </w:rPr>
+            </w:pPr>
+            <w:r>
+              <w:rPr>
+                <w:b/>
+                <w:color w:val="008000"/>
                 <w:lang w:val="es-CL" w:eastAsia="en-US"/>
               </w:rPr>
               <w:t>Poner en Espera un cliente</w:t>
@@ -8874,7 +8893,6 @@
                 <w:lang w:val="es-CL" w:eastAsia="en-US"/>
               </w:rPr>
             </w:pPr>
-            <w:bookmarkStart w:id="12" w:name="_GoBack"/>
             <w:r>
               <w:rPr>
                 <w:lang w:val="es-CL" w:eastAsia="en-US"/>
@@ -8910,7 +8928,6 @@
           </w:p>
         </w:tc>
       </w:tr>
-      <w:bookmarkEnd w:id="12"/>
     </w:tbl>
     <w:p>
       <w:pPr>
@@ -10807,7 +10824,7 @@
               <w:rStyle w:val="Nmerodepgina"/>
               <w:noProof/>
             </w:rPr>
-            <w:t>9</w:t>
+            <w:t>4</w:t>
           </w:r>
           <w:r>
             <w:rPr>
@@ -15266,7 +15283,7 @@
 </file>
 
 <file path=customXml/itemProps1.xml><?xml version="1.0" encoding="utf-8"?>
-<ds:datastoreItem xmlns:ds="http://schemas.openxmlformats.org/officeDocument/2006/customXml" ds:itemID="{C9D12179-E993-F740-A514-FDEAE0A9D470}">
+<ds:datastoreItem xmlns:ds="http://schemas.openxmlformats.org/officeDocument/2006/customXml" ds:itemID="{F26E0A93-3708-6647-8285-5CD65398787C}">
   <ds:schemaRefs>
     <ds:schemaRef ds:uri="http://schemas.openxmlformats.org/officeDocument/2006/bibliography"/>
   </ds:schemaRefs>

</xml_diff>